<commit_message>
complement cahier des charges
</commit_message>
<xml_diff>
--- a/Administration/CahierDesCharges.docx
+++ b/Administration/CahierDesCharges.docx
@@ -1,6 +1,6 @@
 
 <file path=word/document.xml><?xml version="1.0" encoding="utf-8"?>
-<w:document xmlns:wpc="http://schemas.microsoft.com/office/word/2010/wordprocessingCanvas" xmlns:mc="http://schemas.openxmlformats.org/markup-compatibility/2006" xmlns:o="urn:schemas-microsoft-com:office:office" xmlns:r="http://schemas.openxmlformats.org/officeDocument/2006/relationships" xmlns:m="http://schemas.openxmlformats.org/officeDocument/2006/math" xmlns:v="urn:schemas-microsoft-com:vml" xmlns:wp14="http://schemas.microsoft.com/office/word/2010/wordprocessingDrawing" xmlns:wp="http://schemas.openxmlformats.org/drawingml/2006/wordprocessingDrawing" xmlns:w10="urn:schemas-microsoft-com:office:word" xmlns:w="http://schemas.openxmlformats.org/wordprocessingml/2006/main" xmlns:w14="http://schemas.microsoft.com/office/word/2010/wordml" xmlns:wpg="http://schemas.microsoft.com/office/word/2010/wordprocessingGroup" xmlns:wpi="http://schemas.microsoft.com/office/word/2010/wordprocessingInk" xmlns:wne="http://schemas.microsoft.com/office/word/2006/wordml" xmlns:wps="http://schemas.microsoft.com/office/word/2010/wordprocessingShape" mc:Ignorable="w14 wp14">
+<w:document xmlns:ve="http://schemas.openxmlformats.org/markup-compatibility/2006" xmlns:o="urn:schemas-microsoft-com:office:office" xmlns:r="http://schemas.openxmlformats.org/officeDocument/2006/relationships" xmlns:m="http://schemas.openxmlformats.org/officeDocument/2006/math" xmlns:v="urn:schemas-microsoft-com:vml" xmlns:wp="http://schemas.openxmlformats.org/drawingml/2006/wordprocessingDrawing" xmlns:w10="urn:schemas-microsoft-com:office:word" xmlns:w="http://schemas.openxmlformats.org/wordprocessingml/2006/main" xmlns:wne="http://schemas.microsoft.com/office/word/2006/wordml">
   <w:body>
     <w:p>
       <w:pPr>
@@ -475,7 +475,894 @@
           <w:u w:val="single"/>
         </w:rPr>
         <w:lastRenderedPageBreak/>
+        <w:t>Déroule</w:t>
+      </w:r>
+      <w:bookmarkStart w:id="0" w:name="_GoBack"/>
+      <w:bookmarkEnd w:id="0"/>
+      <w:r>
+        <w:rPr>
+          <w:u w:val="single"/>
+        </w:rPr>
+        <w:t>ment des Phases du Projets</w:t>
+      </w:r>
+      <w:r>
+        <w:rPr>
+          <w:u w:val="single"/>
+        </w:rPr>
+        <w:t> :</w:t>
+      </w:r>
+    </w:p>
+    <w:p>
+      <w:pPr>
+        <w:rPr>
+          <w:u w:val="single"/>
+        </w:rPr>
+      </w:pPr>
+      <w:r>
+        <w:tab/>
+      </w:r>
+      <w:r>
+        <w:rPr>
+          <w:u w:val="single"/>
+        </w:rPr>
+        <w:t xml:space="preserve">Phase développement Web : </w:t>
+      </w:r>
+    </w:p>
+    <w:p>
+      <w:r>
+        <w:tab/>
+      </w:r>
+    </w:p>
+    <w:tbl>
+      <w:tblPr>
+        <w:tblStyle w:val="Grilledutableau"/>
+        <w:tblW w:w="0" w:type="auto"/>
+        <w:tblLook w:val="04A0"/>
+      </w:tblPr>
+      <w:tblGrid>
+        <w:gridCol w:w="4606"/>
+        <w:gridCol w:w="4606"/>
+      </w:tblGrid>
+      <w:tr>
+        <w:tc>
+          <w:tcPr>
+            <w:tcW w:w="4606" w:type="dxa"/>
+          </w:tcPr>
+          <w:p>
+            <w:pPr>
+              <w:jc w:val="center"/>
+              <w:rPr>
+                <w:b/>
+              </w:rPr>
+            </w:pPr>
+            <w:r>
+              <w:rPr>
+                <w:b/>
+              </w:rPr>
+              <w:t>Etapes</w:t>
+            </w:r>
+          </w:p>
+        </w:tc>
+        <w:tc>
+          <w:tcPr>
+            <w:tcW w:w="4606" w:type="dxa"/>
+          </w:tcPr>
+          <w:p>
+            <w:pPr>
+              <w:jc w:val="center"/>
+              <w:rPr>
+                <w:b/>
+              </w:rPr>
+            </w:pPr>
+            <w:r>
+              <w:rPr>
+                <w:b/>
+              </w:rPr>
+              <w:t xml:space="preserve">Temps </w:t>
+            </w:r>
+          </w:p>
+        </w:tc>
+      </w:tr>
+      <w:tr>
+        <w:tc>
+          <w:tcPr>
+            <w:tcW w:w="4606" w:type="dxa"/>
+          </w:tcPr>
+          <w:p>
+            <w:r>
+              <w:t>Réalisation de la page d’accueil Web du logiciel</w:t>
+            </w:r>
+          </w:p>
+        </w:tc>
+        <w:tc>
+          <w:tcPr>
+            <w:tcW w:w="4606" w:type="dxa"/>
+          </w:tcPr>
+          <w:p>
+            <w:pPr>
+              <w:jc w:val="center"/>
+            </w:pPr>
+            <w:r>
+              <w:t>1 jours</w:t>
+            </w:r>
+          </w:p>
+        </w:tc>
+      </w:tr>
+      <w:tr>
+        <w:tc>
+          <w:tcPr>
+            <w:tcW w:w="4606" w:type="dxa"/>
+          </w:tcPr>
+          <w:p>
+            <w:r>
+              <w:t>Réalisation</w:t>
+            </w:r>
+            <w:r>
+              <w:t xml:space="preserve"> page web Module Comptabilité</w:t>
+            </w:r>
+          </w:p>
+        </w:tc>
+        <w:tc>
+          <w:tcPr>
+            <w:tcW w:w="4606" w:type="dxa"/>
+          </w:tcPr>
+          <w:p>
+            <w:pPr>
+              <w:jc w:val="center"/>
+            </w:pPr>
+            <w:r>
+              <w:t>1 semaine</w:t>
+            </w:r>
+          </w:p>
+        </w:tc>
+      </w:tr>
+      <w:tr>
+        <w:tc>
+          <w:tcPr>
+            <w:tcW w:w="4606" w:type="dxa"/>
+          </w:tcPr>
+          <w:p>
+            <w:r>
+              <w:t>Réalisation page web Module Gestion Stock</w:t>
+            </w:r>
+          </w:p>
+        </w:tc>
+        <w:tc>
+          <w:tcPr>
+            <w:tcW w:w="4606" w:type="dxa"/>
+          </w:tcPr>
+          <w:p>
+            <w:pPr>
+              <w:jc w:val="center"/>
+            </w:pPr>
+            <w:r>
+              <w:t>1 semaine</w:t>
+            </w:r>
+          </w:p>
+        </w:tc>
+      </w:tr>
+      <w:tr>
+        <w:tc>
+          <w:tcPr>
+            <w:tcW w:w="4606" w:type="dxa"/>
+          </w:tcPr>
+          <w:p>
+            <w:r>
+              <w:t>Réalisation page web Module Gestion commerciale</w:t>
+            </w:r>
+          </w:p>
+        </w:tc>
+        <w:tc>
+          <w:tcPr>
+            <w:tcW w:w="4606" w:type="dxa"/>
+          </w:tcPr>
+          <w:p>
+            <w:pPr>
+              <w:jc w:val="center"/>
+            </w:pPr>
+            <w:r>
+              <w:t>1 semaine</w:t>
+            </w:r>
+          </w:p>
+        </w:tc>
+      </w:tr>
+      <w:tr>
+        <w:tc>
+          <w:tcPr>
+            <w:tcW w:w="4606" w:type="dxa"/>
+          </w:tcPr>
+          <w:p>
+            <w:r>
+              <w:t>Administration web : création de compte utilisateur, autorisations,…</w:t>
+            </w:r>
+          </w:p>
+        </w:tc>
+        <w:tc>
+          <w:tcPr>
+            <w:tcW w:w="4606" w:type="dxa"/>
+          </w:tcPr>
+          <w:p>
+            <w:pPr>
+              <w:jc w:val="center"/>
+            </w:pPr>
+            <w:r>
+              <w:t>3 semaines</w:t>
+            </w:r>
+          </w:p>
+        </w:tc>
+      </w:tr>
+      <w:tr>
+        <w:tc>
+          <w:tcPr>
+            <w:tcW w:w="4606" w:type="dxa"/>
+          </w:tcPr>
+          <w:p>
+            <w:r>
+              <w:t xml:space="preserve">Réalisation pages web Module  information + contact (informations + contacts utiles) </w:t>
+            </w:r>
+          </w:p>
+        </w:tc>
+        <w:tc>
+          <w:tcPr>
+            <w:tcW w:w="4606" w:type="dxa"/>
+          </w:tcPr>
+          <w:p>
+            <w:pPr>
+              <w:jc w:val="center"/>
+            </w:pPr>
+            <w:r>
+              <w:t>1 semaine</w:t>
+            </w:r>
+          </w:p>
+        </w:tc>
+      </w:tr>
+      <w:tr>
+        <w:tc>
+          <w:tcPr>
+            <w:tcW w:w="4606" w:type="dxa"/>
+          </w:tcPr>
+          <w:p>
+            <w:r>
+              <w:t>Création E-mail pour renvoie de MDP si oubli + bon fonctionnement des envoies</w:t>
+            </w:r>
+          </w:p>
+        </w:tc>
+        <w:tc>
+          <w:tcPr>
+            <w:tcW w:w="4606" w:type="dxa"/>
+          </w:tcPr>
+          <w:p>
+            <w:pPr>
+              <w:jc w:val="center"/>
+            </w:pPr>
+            <w:r>
+              <w:t>1</w:t>
+            </w:r>
+            <w:r>
+              <w:t xml:space="preserve"> semaine</w:t>
+            </w:r>
+          </w:p>
+        </w:tc>
+      </w:tr>
+      <w:tr>
+        <w:tc>
+          <w:tcPr>
+            <w:tcW w:w="4606" w:type="dxa"/>
+          </w:tcPr>
+          <w:p>
+            <w:r>
+              <w:t>Intégration à l’interface web du programme</w:t>
+            </w:r>
+          </w:p>
+        </w:tc>
+        <w:tc>
+          <w:tcPr>
+            <w:tcW w:w="4606" w:type="dxa"/>
+          </w:tcPr>
+          <w:p>
+            <w:pPr>
+              <w:jc w:val="center"/>
+            </w:pPr>
+            <w:r>
+              <w:t>3 semaines</w:t>
+            </w:r>
+          </w:p>
+        </w:tc>
+      </w:tr>
+    </w:tbl>
+    <w:p>
+      <w:pPr>
+        <w:ind w:firstLine="708"/>
+      </w:pPr>
+    </w:p>
+    <w:p/>
+    <w:p>
+      <w:pPr>
+        <w:rPr>
+          <w:u w:val="single"/>
+        </w:rPr>
+      </w:pPr>
+      <w:r>
+        <w:tab/>
+      </w:r>
+      <w:r>
+        <w:rPr>
+          <w:u w:val="single"/>
+        </w:rPr>
+        <w:t xml:space="preserve">Phase développement  software : </w:t>
+      </w:r>
+    </w:p>
+    <w:tbl>
+      <w:tblPr>
+        <w:tblStyle w:val="Grilledutableau"/>
+        <w:tblW w:w="0" w:type="auto"/>
+        <w:tblLook w:val="04A0"/>
+      </w:tblPr>
+      <w:tblGrid>
+        <w:gridCol w:w="4606"/>
+        <w:gridCol w:w="4606"/>
+      </w:tblGrid>
+      <w:tr>
+        <w:tc>
+          <w:tcPr>
+            <w:tcW w:w="4606" w:type="dxa"/>
+          </w:tcPr>
+          <w:p>
+            <w:pPr>
+              <w:jc w:val="center"/>
+              <w:rPr>
+                <w:b/>
+              </w:rPr>
+            </w:pPr>
+            <w:r>
+              <w:rPr>
+                <w:b/>
+              </w:rPr>
+              <w:t>Etapes</w:t>
+            </w:r>
+          </w:p>
+        </w:tc>
+        <w:tc>
+          <w:tcPr>
+            <w:tcW w:w="4606" w:type="dxa"/>
+          </w:tcPr>
+          <w:p>
+            <w:pPr>
+              <w:jc w:val="center"/>
+              <w:rPr>
+                <w:b/>
+              </w:rPr>
+            </w:pPr>
+            <w:r>
+              <w:rPr>
+                <w:b/>
+              </w:rPr>
+              <w:t>Temps</w:t>
+            </w:r>
+          </w:p>
+        </w:tc>
+      </w:tr>
+      <w:tr>
+        <w:tc>
+          <w:tcPr>
+            <w:tcW w:w="4606" w:type="dxa"/>
+          </w:tcPr>
+          <w:p>
+            <w:pPr>
+              <w:rPr>
+                <w:highlight w:val="yellow"/>
+              </w:rPr>
+            </w:pPr>
+            <w:r>
+              <w:rPr>
+                <w:highlight w:val="yellow"/>
+              </w:rPr>
+              <w:t>Réalisation de la base de données ( produits, clients, comptes utilisateurs/</w:t>
+            </w:r>
+            <w:proofErr w:type="spellStart"/>
+            <w:r>
+              <w:rPr>
+                <w:highlight w:val="yellow"/>
+              </w:rPr>
+              <w:t>Admin</w:t>
+            </w:r>
+            <w:proofErr w:type="spellEnd"/>
+            <w:r>
+              <w:rPr>
+                <w:highlight w:val="yellow"/>
+              </w:rPr>
+              <w:t xml:space="preserve">, compte comptable)   </w:t>
+            </w:r>
+          </w:p>
+        </w:tc>
+        <w:tc>
+          <w:tcPr>
+            <w:tcW w:w="4606" w:type="dxa"/>
+          </w:tcPr>
+          <w:p>
+            <w:pPr>
+              <w:jc w:val="center"/>
+              <w:rPr>
+                <w:highlight w:val="yellow"/>
+              </w:rPr>
+            </w:pPr>
+            <w:r>
+              <w:rPr>
+                <w:highlight w:val="yellow"/>
+              </w:rPr>
+              <w:t>4 semaines</w:t>
+            </w:r>
+          </w:p>
+        </w:tc>
+      </w:tr>
+      <w:tr>
+        <w:tc>
+          <w:tcPr>
+            <w:tcW w:w="4606" w:type="dxa"/>
+          </w:tcPr>
+          <w:p>
+            <w:pPr>
+              <w:rPr>
+                <w:highlight w:val="yellow"/>
+              </w:rPr>
+            </w:pPr>
+            <w:r>
+              <w:rPr>
+                <w:highlight w:val="yellow"/>
+              </w:rPr>
+              <w:t>Création Requête SQL ( valorisation stock , CA , stock alerte, CA/</w:t>
+            </w:r>
+            <w:r>
+              <w:rPr>
+                <w:highlight w:val="yellow"/>
+              </w:rPr>
+              <w:t xml:space="preserve"> client, CA/(Jour, Mois, Année), bilan comptable) </w:t>
+            </w:r>
+          </w:p>
+        </w:tc>
+        <w:tc>
+          <w:tcPr>
+            <w:tcW w:w="4606" w:type="dxa"/>
+          </w:tcPr>
+          <w:p>
+            <w:pPr>
+              <w:jc w:val="center"/>
+              <w:rPr>
+                <w:highlight w:val="yellow"/>
+              </w:rPr>
+            </w:pPr>
+            <w:r>
+              <w:rPr>
+                <w:highlight w:val="yellow"/>
+              </w:rPr>
+              <w:t>4 semaines</w:t>
+            </w:r>
+          </w:p>
+        </w:tc>
+      </w:tr>
+      <w:tr>
+        <w:tc>
+          <w:tcPr>
+            <w:tcW w:w="4606" w:type="dxa"/>
+          </w:tcPr>
+          <w:p>
+            <w:pPr>
+              <w:rPr>
+                <w:highlight w:val="yellow"/>
+              </w:rPr>
+            </w:pPr>
+            <w:r>
+              <w:rPr>
+                <w:highlight w:val="yellow"/>
+              </w:rPr>
+              <w:t>Création code Java pour les taches de la gestion commerciale</w:t>
+            </w:r>
+          </w:p>
+        </w:tc>
+        <w:tc>
+          <w:tcPr>
+            <w:tcW w:w="4606" w:type="dxa"/>
+          </w:tcPr>
+          <w:p>
+            <w:pPr>
+              <w:jc w:val="center"/>
+              <w:rPr>
+                <w:highlight w:val="yellow"/>
+              </w:rPr>
+            </w:pPr>
+            <w:r>
+              <w:rPr>
+                <w:highlight w:val="yellow"/>
+              </w:rPr>
+              <w:t>16 semaines</w:t>
+            </w:r>
+          </w:p>
+        </w:tc>
+      </w:tr>
+      <w:tr>
+        <w:tc>
+          <w:tcPr>
+            <w:tcW w:w="4606" w:type="dxa"/>
+          </w:tcPr>
+          <w:p>
+            <w:pPr>
+              <w:rPr>
+                <w:highlight w:val="yellow"/>
+              </w:rPr>
+            </w:pPr>
+            <w:r>
+              <w:rPr>
+                <w:highlight w:val="yellow"/>
+              </w:rPr>
+              <w:t>Création code Java pour les taches de la gestion des stocks (Stock Alerte, suivis produits,  valorisation des stocks)</w:t>
+            </w:r>
+          </w:p>
+        </w:tc>
+        <w:tc>
+          <w:tcPr>
+            <w:tcW w:w="4606" w:type="dxa"/>
+          </w:tcPr>
+          <w:p>
+            <w:pPr>
+              <w:jc w:val="center"/>
+              <w:rPr>
+                <w:highlight w:val="yellow"/>
+              </w:rPr>
+            </w:pPr>
+            <w:r>
+              <w:rPr>
+                <w:highlight w:val="yellow"/>
+              </w:rPr>
+              <w:t>16 semaines</w:t>
+            </w:r>
+          </w:p>
+        </w:tc>
+      </w:tr>
+      <w:tr>
+        <w:tc>
+          <w:tcPr>
+            <w:tcW w:w="4606" w:type="dxa"/>
+          </w:tcPr>
+          <w:p>
+            <w:pPr>
+              <w:rPr>
+                <w:highlight w:val="yellow"/>
+              </w:rPr>
+            </w:pPr>
+            <w:r>
+              <w:rPr>
+                <w:highlight w:val="yellow"/>
+              </w:rPr>
+              <w:t>Création code Java pour les taches de la Comptabilité( calcul chaque ligne du plan comptable)</w:t>
+            </w:r>
+          </w:p>
+        </w:tc>
+        <w:tc>
+          <w:tcPr>
+            <w:tcW w:w="4606" w:type="dxa"/>
+          </w:tcPr>
+          <w:p>
+            <w:pPr>
+              <w:jc w:val="center"/>
+              <w:rPr>
+                <w:highlight w:val="yellow"/>
+              </w:rPr>
+            </w:pPr>
+            <w:r>
+              <w:rPr>
+                <w:highlight w:val="yellow"/>
+              </w:rPr>
+              <w:t>16 semaines</w:t>
+            </w:r>
+          </w:p>
+        </w:tc>
+      </w:tr>
+      <w:tr>
+        <w:tc>
+          <w:tcPr>
+            <w:tcW w:w="4606" w:type="dxa"/>
+          </w:tcPr>
+          <w:p>
+            <w:pPr>
+              <w:rPr>
+                <w:highlight w:val="yellow"/>
+              </w:rPr>
+            </w:pPr>
+            <w:r>
+              <w:rPr>
+                <w:highlight w:val="yellow"/>
+              </w:rPr>
+              <w:t>Réalisation de l’interface utilisateur dans les modules (compta, gestion stock, gestion commerciale)</w:t>
+            </w:r>
+          </w:p>
+        </w:tc>
+        <w:tc>
+          <w:tcPr>
+            <w:tcW w:w="4606" w:type="dxa"/>
+          </w:tcPr>
+          <w:p>
+            <w:pPr>
+              <w:jc w:val="center"/>
+              <w:rPr>
+                <w:highlight w:val="yellow"/>
+              </w:rPr>
+            </w:pPr>
+            <w:r>
+              <w:rPr>
+                <w:highlight w:val="yellow"/>
+              </w:rPr>
+              <w:t>8 semaines</w:t>
+            </w:r>
+          </w:p>
+        </w:tc>
+      </w:tr>
+      <w:tr>
+        <w:tc>
+          <w:tcPr>
+            <w:tcW w:w="4606" w:type="dxa"/>
+          </w:tcPr>
+          <w:p/>
+        </w:tc>
+        <w:tc>
+          <w:tcPr>
+            <w:tcW w:w="4606" w:type="dxa"/>
+          </w:tcPr>
+          <w:p>
+            <w:pPr>
+              <w:jc w:val="center"/>
+            </w:pPr>
+          </w:p>
+        </w:tc>
+      </w:tr>
+    </w:tbl>
+    <w:p/>
+    <w:p>
+      <w:pPr>
+        <w:rPr>
+          <w:u w:val="single"/>
+        </w:rPr>
+      </w:pPr>
+      <w:r>
+        <w:tab/>
+      </w:r>
+      <w:r>
+        <w:rPr>
+          <w:u w:val="single"/>
+        </w:rPr>
+        <w:t xml:space="preserve">Phase test : </w:t>
+      </w:r>
+    </w:p>
+    <w:tbl>
+      <w:tblPr>
+        <w:tblStyle w:val="Grilledutableau"/>
+        <w:tblW w:w="0" w:type="auto"/>
+        <w:tblLook w:val="04A0"/>
+      </w:tblPr>
+      <w:tblGrid>
+        <w:gridCol w:w="4606"/>
+        <w:gridCol w:w="4606"/>
+      </w:tblGrid>
+      <w:tr>
+        <w:tc>
+          <w:tcPr>
+            <w:tcW w:w="4606" w:type="dxa"/>
+          </w:tcPr>
+          <w:p>
+            <w:pPr>
+              <w:jc w:val="center"/>
+              <w:rPr>
+                <w:b/>
+              </w:rPr>
+            </w:pPr>
+            <w:r>
+              <w:rPr>
+                <w:b/>
+              </w:rPr>
+              <w:t>Etapes</w:t>
+            </w:r>
+          </w:p>
+        </w:tc>
+        <w:tc>
+          <w:tcPr>
+            <w:tcW w:w="4606" w:type="dxa"/>
+          </w:tcPr>
+          <w:p>
+            <w:pPr>
+              <w:jc w:val="center"/>
+              <w:rPr>
+                <w:b/>
+              </w:rPr>
+            </w:pPr>
+            <w:r>
+              <w:rPr>
+                <w:b/>
+              </w:rPr>
+              <w:t>Temps</w:t>
+            </w:r>
+          </w:p>
+        </w:tc>
+      </w:tr>
+      <w:tr>
+        <w:tc>
+          <w:tcPr>
+            <w:tcW w:w="4606" w:type="dxa"/>
+          </w:tcPr>
+          <w:p>
+            <w:r>
+              <w:t>Test logiciel</w:t>
+            </w:r>
+          </w:p>
+        </w:tc>
+        <w:tc>
+          <w:tcPr>
+            <w:tcW w:w="4606" w:type="dxa"/>
+          </w:tcPr>
+          <w:p>
+            <w:pPr>
+              <w:jc w:val="center"/>
+            </w:pPr>
+            <w:r>
+              <w:t>1 semaine</w:t>
+            </w:r>
+          </w:p>
+        </w:tc>
+      </w:tr>
+      <w:tr>
+        <w:tc>
+          <w:tcPr>
+            <w:tcW w:w="4606" w:type="dxa"/>
+          </w:tcPr>
+          <w:p>
+            <w:r>
+              <w:t xml:space="preserve">Correction bug </w:t>
+            </w:r>
+          </w:p>
+        </w:tc>
+        <w:tc>
+          <w:tcPr>
+            <w:tcW w:w="4606" w:type="dxa"/>
+          </w:tcPr>
+          <w:p>
+            <w:pPr>
+              <w:jc w:val="center"/>
+            </w:pPr>
+            <w:r>
+              <w:t>2 semaines</w:t>
+            </w:r>
+          </w:p>
+        </w:tc>
+      </w:tr>
+      <w:tr>
+        <w:tc>
+          <w:tcPr>
+            <w:tcW w:w="4606" w:type="dxa"/>
+          </w:tcPr>
+          <w:p>
+            <w:r>
+              <w:t>Mise en service client</w:t>
+            </w:r>
+          </w:p>
+        </w:tc>
+        <w:tc>
+          <w:tcPr>
+            <w:tcW w:w="4606" w:type="dxa"/>
+          </w:tcPr>
+          <w:p>
+            <w:pPr>
+              <w:jc w:val="center"/>
+            </w:pPr>
+            <w:r>
+              <w:t>1.5 semaines</w:t>
+            </w:r>
+          </w:p>
+        </w:tc>
+      </w:tr>
+    </w:tbl>
+    <w:p>
+      <w:pPr>
+        <w:rPr>
+          <w:u w:val="single"/>
+        </w:rPr>
+      </w:pPr>
+      <w:r>
+        <w:rPr>
+          <w:u w:val="single"/>
+        </w:rPr>
+        <w:lastRenderedPageBreak/>
+        <w:t>Temps  estimé de réalisation du Projet : 26 semaines</w:t>
+      </w:r>
+    </w:p>
+    <w:p>
+      <w:pPr>
+        <w:rPr>
+          <w:u w:val="single"/>
+        </w:rPr>
+      </w:pPr>
+      <w:r>
+        <w:rPr>
+          <w:u w:val="single"/>
+        </w:rPr>
+        <w:t xml:space="preserve">Produit Minimal : </w:t>
+      </w:r>
+    </w:p>
+    <w:p>
+      <w:r>
+        <w:t>Les Phases les plus importantes à réaliser pour apporter a l’entreprise un premier outil</w:t>
+      </w:r>
+      <w:r>
+        <w:t xml:space="preserve"> se basant sur la partie gestion des stocks</w:t>
+      </w:r>
+      <w:r>
+        <w:t xml:space="preserve"> : </w:t>
+      </w:r>
+    </w:p>
+    <w:p>
+      <w:pPr>
+        <w:pStyle w:val="Paragraphedeliste"/>
+        <w:numPr>
+          <w:ilvl w:val="0"/>
+          <w:numId w:val="2"/>
+        </w:numPr>
+      </w:pPr>
+      <w:r>
+        <w:t>La réalisation de la base de donnée</w:t>
+      </w:r>
+      <w:r>
+        <w:t xml:space="preserve">  des stocks ( produits, quantités totales, produits sorties)</w:t>
+      </w:r>
+    </w:p>
+    <w:p>
+      <w:pPr>
+        <w:pStyle w:val="Paragraphedeliste"/>
+        <w:numPr>
+          <w:ilvl w:val="0"/>
+          <w:numId w:val="2"/>
+        </w:numPr>
+      </w:pPr>
+      <w:r>
+        <w:t>Développement des formules des stocks ( valorisation, alerte des stocks , suivi des produits en temps réel)</w:t>
+      </w:r>
+    </w:p>
+    <w:p>
+      <w:pPr>
+        <w:pStyle w:val="Paragraphedeliste"/>
+        <w:numPr>
+          <w:ilvl w:val="0"/>
+          <w:numId w:val="2"/>
+        </w:numPr>
+      </w:pPr>
+      <w:r>
+        <w:t>Relier à l’onglet gestion stock du site web</w:t>
+      </w:r>
+    </w:p>
+    <w:p/>
+    <w:p>
+      <w:pPr>
+        <w:pStyle w:val="Sansinterligne"/>
+        <w:rPr>
+          <w:sz w:val="24"/>
+          <w:szCs w:val="24"/>
+        </w:rPr>
+      </w:pPr>
+    </w:p>
+    <w:p>
+      <w:pPr>
+        <w:pStyle w:val="Sous-titre"/>
+        <w:rPr>
+          <w:u w:val="single"/>
+        </w:rPr>
+      </w:pPr>
+      <w:r>
+        <w:rPr>
+          <w:u w:val="single"/>
+        </w:rPr>
         <w:t>Budget</w:t>
+      </w:r>
+      <w:r>
+        <w:rPr>
+          <w:u w:val="single"/>
+        </w:rPr>
+        <w:t xml:space="preserve"> : </w:t>
       </w:r>
     </w:p>
     <w:tbl>
@@ -483,7 +1370,7 @@
         <w:tblStyle w:val="Grilledutableau"/>
         <w:tblW w:w="9038" w:type="dxa"/>
         <w:tblInd w:w="250" w:type="dxa"/>
-        <w:tblLook w:val="04A0" w:firstRow="1" w:lastRow="0" w:firstColumn="1" w:lastColumn="0" w:noHBand="0" w:noVBand="1"/>
+        <w:tblLook w:val="04A0"/>
       </w:tblPr>
       <w:tblGrid>
         <w:gridCol w:w="1928"/>
@@ -913,316 +1800,23 @@
         <w:rPr>
           <w:u w:val="single"/>
         </w:rPr>
-        <w:t>Déroule</w:t>
-      </w:r>
-      <w:bookmarkStart w:id="0" w:name="_GoBack"/>
-      <w:bookmarkEnd w:id="0"/>
-      <w:r>
-        <w:rPr>
-          <w:u w:val="single"/>
-        </w:rPr>
-        <w:t>ment des étapes :</w:t>
+        <w:t xml:space="preserve">Interrogations </w:t>
       </w:r>
     </w:p>
     <w:p>
       <w:pPr>
         <w:pStyle w:val="Sansinterligne"/>
-        <w:numPr>
-          <w:ilvl w:val="0"/>
-          <w:numId w:val="2"/>
-        </w:numPr>
-        <w:rPr>
-          <w:sz w:val="24"/>
-          <w:szCs w:val="24"/>
-        </w:rPr>
-      </w:pPr>
-      <w:r>
-        <w:rPr>
-          <w:sz w:val="24"/>
-          <w:szCs w:val="24"/>
-        </w:rPr>
-        <w:t>Réalisation page accueil (1 jour)</w:t>
+      </w:pPr>
+      <w:r>
+        <w:t>1/ se renseigner sur la valorisation des stock chez le client (CUMP, FIFO ou LIFO)</w:t>
       </w:r>
     </w:p>
     <w:p>
       <w:pPr>
         <w:pStyle w:val="Sansinterligne"/>
-        <w:numPr>
-          <w:ilvl w:val="0"/>
-          <w:numId w:val="2"/>
-        </w:numPr>
-        <w:rPr>
-          <w:sz w:val="24"/>
-          <w:szCs w:val="24"/>
-        </w:rPr>
-      </w:pPr>
-      <w:r>
-        <w:rPr>
-          <w:sz w:val="24"/>
-          <w:szCs w:val="24"/>
-        </w:rPr>
-        <w:t>Réaliser page web des modules (1 mois)</w:t>
-      </w:r>
-    </w:p>
-    <w:p>
-      <w:pPr>
-        <w:pStyle w:val="Sansinterligne"/>
-        <w:numPr>
-          <w:ilvl w:val="0"/>
-          <w:numId w:val="2"/>
-        </w:numPr>
-        <w:rPr>
-          <w:sz w:val="24"/>
-          <w:szCs w:val="24"/>
-          <w:highlight w:val="yellow"/>
-        </w:rPr>
-      </w:pPr>
-      <w:r>
-        <w:rPr>
-          <w:sz w:val="24"/>
-          <w:szCs w:val="24"/>
-          <w:highlight w:val="yellow"/>
-        </w:rPr>
-        <w:t>Réalisation de la base de données +  requête (2 mois)</w:t>
-      </w:r>
-    </w:p>
-    <w:p>
-      <w:pPr>
-        <w:pStyle w:val="Sansinterligne"/>
-        <w:numPr>
-          <w:ilvl w:val="0"/>
-          <w:numId w:val="2"/>
-        </w:numPr>
-        <w:rPr>
-          <w:sz w:val="24"/>
-          <w:szCs w:val="24"/>
-          <w:highlight w:val="yellow"/>
-        </w:rPr>
-      </w:pPr>
-      <w:r>
-        <w:rPr>
-          <w:sz w:val="24"/>
-          <w:szCs w:val="24"/>
-          <w:highlight w:val="yellow"/>
-        </w:rPr>
-        <w:t xml:space="preserve">Développement du programme de chaque </w:t>
-      </w:r>
-      <w:r>
-        <w:rPr>
-          <w:sz w:val="24"/>
-          <w:szCs w:val="24"/>
-          <w:highlight w:val="yellow"/>
-        </w:rPr>
-        <w:t>module</w:t>
-      </w:r>
-      <w:r>
-        <w:rPr>
-          <w:sz w:val="24"/>
-          <w:szCs w:val="24"/>
-          <w:highlight w:val="yellow"/>
-        </w:rPr>
-        <w:t xml:space="preserve"> (</w:t>
-      </w:r>
-      <w:r>
-        <w:rPr>
-          <w:sz w:val="24"/>
-          <w:szCs w:val="24"/>
-          <w:highlight w:val="yellow"/>
-        </w:rPr>
-        <w:t>4 mois)</w:t>
-      </w:r>
-    </w:p>
-    <w:p>
-      <w:pPr>
-        <w:pStyle w:val="Sansinterligne"/>
-        <w:numPr>
-          <w:ilvl w:val="0"/>
-          <w:numId w:val="2"/>
-        </w:numPr>
-        <w:rPr>
-          <w:sz w:val="24"/>
-          <w:szCs w:val="24"/>
-          <w:highlight w:val="yellow"/>
-        </w:rPr>
-      </w:pPr>
-      <w:r>
-        <w:rPr>
-          <w:sz w:val="24"/>
-          <w:szCs w:val="24"/>
-          <w:highlight w:val="yellow"/>
-        </w:rPr>
-        <w:t>Développement de l’interface graphique (2 mois)</w:t>
-      </w:r>
-    </w:p>
-    <w:p>
-      <w:pPr>
-        <w:pStyle w:val="Sansinterligne"/>
-        <w:numPr>
-          <w:ilvl w:val="0"/>
-          <w:numId w:val="2"/>
-        </w:numPr>
-        <w:rPr>
-          <w:sz w:val="24"/>
-          <w:szCs w:val="24"/>
-          <w:highlight w:val="yellow"/>
-        </w:rPr>
-      </w:pPr>
-      <w:r>
-        <w:rPr>
-          <w:sz w:val="24"/>
-          <w:szCs w:val="24"/>
-          <w:highlight w:val="yellow"/>
-        </w:rPr>
-        <w:t>Intégration au site web du programme (3 semaines)</w:t>
-      </w:r>
-    </w:p>
-    <w:p>
-      <w:pPr>
-        <w:pStyle w:val="Sansinterligne"/>
-        <w:numPr>
-          <w:ilvl w:val="0"/>
-          <w:numId w:val="2"/>
-        </w:numPr>
-        <w:rPr>
-          <w:sz w:val="24"/>
-          <w:szCs w:val="24"/>
-          <w:highlight w:val="yellow"/>
-        </w:rPr>
-      </w:pPr>
-      <w:r>
-        <w:rPr>
-          <w:sz w:val="24"/>
-          <w:szCs w:val="24"/>
-          <w:highlight w:val="yellow"/>
-        </w:rPr>
-        <w:t>Administration web (3 semaines)</w:t>
-      </w:r>
-    </w:p>
-    <w:p>
-      <w:pPr>
-        <w:pStyle w:val="Sansinterligne"/>
-        <w:numPr>
-          <w:ilvl w:val="0"/>
-          <w:numId w:val="2"/>
-        </w:numPr>
-        <w:rPr>
-          <w:sz w:val="24"/>
-          <w:szCs w:val="24"/>
-        </w:rPr>
-      </w:pPr>
-      <w:r>
-        <w:rPr>
-          <w:sz w:val="24"/>
-          <w:szCs w:val="24"/>
-        </w:rPr>
-        <w:t>Création d’un e-mail pour renvoi de mot de passe</w:t>
-      </w:r>
-    </w:p>
-    <w:p>
-      <w:pPr>
-        <w:pStyle w:val="Sansinterligne"/>
-        <w:numPr>
-          <w:ilvl w:val="0"/>
-          <w:numId w:val="2"/>
-        </w:numPr>
-        <w:rPr>
-          <w:sz w:val="24"/>
-          <w:szCs w:val="24"/>
-        </w:rPr>
-      </w:pPr>
-      <w:r>
-        <w:rPr>
-          <w:sz w:val="24"/>
-          <w:szCs w:val="24"/>
-        </w:rPr>
-        <w:t>Pages web Information et Contact (1 semaine)</w:t>
-      </w:r>
-    </w:p>
-    <w:p>
-      <w:pPr>
-        <w:pStyle w:val="Sansinterligne"/>
-        <w:numPr>
-          <w:ilvl w:val="0"/>
-          <w:numId w:val="2"/>
-        </w:numPr>
-        <w:rPr>
-          <w:sz w:val="24"/>
-          <w:szCs w:val="24"/>
-        </w:rPr>
-      </w:pPr>
-      <w:r>
-        <w:rPr>
-          <w:sz w:val="24"/>
-          <w:szCs w:val="24"/>
-        </w:rPr>
-        <w:t>Phase mise en place chez le client (1 semaine)</w:t>
-      </w:r>
-    </w:p>
-    <w:p>
-      <w:pPr>
-        <w:pStyle w:val="Sansinterligne"/>
-        <w:numPr>
-          <w:ilvl w:val="0"/>
-          <w:numId w:val="2"/>
-        </w:numPr>
-        <w:rPr>
-          <w:sz w:val="24"/>
-          <w:szCs w:val="24"/>
-        </w:rPr>
-      </w:pPr>
-      <w:r>
-        <w:rPr>
-          <w:sz w:val="24"/>
-          <w:szCs w:val="24"/>
-        </w:rPr>
-        <w:t>Phase test pour correction de bug (2 semaines)</w:t>
-      </w:r>
-    </w:p>
-    <w:p>
-      <w:pPr>
-        <w:pStyle w:val="Sansinterligne"/>
-        <w:rPr>
-          <w:sz w:val="24"/>
-          <w:szCs w:val="24"/>
-        </w:rPr>
-      </w:pPr>
-    </w:p>
-    <w:p>
-      <w:pPr>
-        <w:pStyle w:val="Sansinterligne"/>
-        <w:rPr>
-          <w:sz w:val="24"/>
-          <w:szCs w:val="24"/>
-        </w:rPr>
-      </w:pPr>
-      <w:r>
-        <w:rPr>
-          <w:sz w:val="24"/>
-          <w:szCs w:val="24"/>
-        </w:rPr>
-        <w:t>Phases importantes</w:t>
-      </w:r>
-      <w:r>
-        <w:rPr>
-          <w:sz w:val="24"/>
-          <w:szCs w:val="24"/>
-        </w:rPr>
-        <w:t xml:space="preserve"> : </w:t>
-      </w:r>
-      <w:r>
-        <w:rPr>
-          <w:sz w:val="24"/>
-          <w:szCs w:val="24"/>
-          <w:highlight w:val="yellow"/>
-        </w:rPr>
-        <w:t>__</w:t>
-      </w:r>
-      <w:r>
-        <w:rPr>
-          <w:sz w:val="24"/>
-          <w:szCs w:val="24"/>
-        </w:rPr>
-        <w:t xml:space="preserve"> </w:t>
+      </w:pPr>
+      <w:r>
+        <w:t>2/ se renseigner sur l’utilisation de compte spécifique à l’entreprise ( Compte Clients ,fournisseurs, ….)</w:t>
       </w:r>
     </w:p>
     <w:sectPr>
@@ -1236,7 +1830,7 @@
 </file>
 
 <file path=word/numbering.xml><?xml version="1.0" encoding="utf-8"?>
-<w:numbering xmlns:wpc="http://schemas.microsoft.com/office/word/2010/wordprocessingCanvas" xmlns:mc="http://schemas.openxmlformats.org/markup-compatibility/2006" xmlns:o="urn:schemas-microsoft-com:office:office" xmlns:r="http://schemas.openxmlformats.org/officeDocument/2006/relationships" xmlns:m="http://schemas.openxmlformats.org/officeDocument/2006/math" xmlns:v="urn:schemas-microsoft-com:vml" xmlns:wp14="http://schemas.microsoft.com/office/word/2010/wordprocessingDrawing" xmlns:wp="http://schemas.openxmlformats.org/drawingml/2006/wordprocessingDrawing" xmlns:w10="urn:schemas-microsoft-com:office:word" xmlns:w="http://schemas.openxmlformats.org/wordprocessingml/2006/main" xmlns:w14="http://schemas.microsoft.com/office/word/2010/wordml" xmlns:wpg="http://schemas.microsoft.com/office/word/2010/wordprocessingGroup" xmlns:wpi="http://schemas.microsoft.com/office/word/2010/wordprocessingInk" xmlns:wne="http://schemas.microsoft.com/office/word/2006/wordml" xmlns:wps="http://schemas.microsoft.com/office/word/2010/wordprocessingShape" mc:Ignorable="w14 wp14">
+<w:numbering xmlns:ve="http://schemas.openxmlformats.org/markup-compatibility/2006" xmlns:o="urn:schemas-microsoft-com:office:office" xmlns:r="http://schemas.openxmlformats.org/officeDocument/2006/relationships" xmlns:m="http://schemas.openxmlformats.org/officeDocument/2006/math" xmlns:v="urn:schemas-microsoft-com:vml" xmlns:wp="http://schemas.openxmlformats.org/drawingml/2006/wordprocessingDrawing" xmlns:w10="urn:schemas-microsoft-com:office:word" xmlns:w="http://schemas.openxmlformats.org/wordprocessingml/2006/main" xmlns:wne="http://schemas.microsoft.com/office/word/2006/wordml">
   <w:abstractNum w:abstractNumId="0">
     <w:nsid w:val="17EA3043"/>
     <w:multiLevelType w:val="hybridMultilevel"/>
@@ -1471,7 +2065,7 @@
 </file>
 
 <file path=word/styles.xml><?xml version="1.0" encoding="utf-8"?>
-<w:styles xmlns:mc="http://schemas.openxmlformats.org/markup-compatibility/2006" xmlns:r="http://schemas.openxmlformats.org/officeDocument/2006/relationships" xmlns:w="http://schemas.openxmlformats.org/wordprocessingml/2006/main" xmlns:w14="http://schemas.microsoft.com/office/word/2010/wordml" mc:Ignorable="w14">
+<w:styles xmlns:r="http://schemas.openxmlformats.org/officeDocument/2006/relationships" xmlns:w="http://schemas.openxmlformats.org/wordprocessingml/2006/main">
   <w:docDefaults>
     <w:rPrDefault>
       <w:rPr>
@@ -1642,6 +2236,7 @@
     <w:uiPriority w:val="99"/>
     <w:semiHidden/>
     <w:unhideWhenUsed/>
+    <w:qFormat/>
     <w:tblPr>
       <w:tblInd w:w="0" w:type="dxa"/>
       <w:tblCellMar>
@@ -1775,6 +2370,17 @@
         <w:right w:w="108" w:type="dxa"/>
       </w:tblCellMar>
     </w:tblPr>
+  </w:style>
+  <w:style w:type="paragraph" w:styleId="Paragraphedeliste">
+    <w:name w:val="List Paragraph"/>
+    <w:basedOn w:val="Normal"/>
+    <w:uiPriority w:val="34"/>
+    <w:qFormat/>
+    <w:rsid w:val="000C0BAA"/>
+    <w:pPr>
+      <w:ind w:left="720"/>
+      <w:contextualSpacing/>
+    </w:pPr>
   </w:style>
 </w:styles>
 </file>
@@ -2250,4 +2856,16 @@
   <a:objectDefaults/>
   <a:extraClrSchemeLst/>
 </a:theme>
+</file>
+
+<file path=customXml/item1.xml><?xml version="1.0" encoding="utf-8"?>
+<b:Sources xmlns:b="http://schemas.openxmlformats.org/officeDocument/2006/bibliography" xmlns="http://schemas.openxmlformats.org/officeDocument/2006/bibliography" SelectedStyle="\APA.XSL" StyleName="APA Fifth Edition"/>
+</file>
+
+<file path=customXml/itemProps1.xml><?xml version="1.0" encoding="utf-8"?>
+<ds:datastoreItem xmlns:ds="http://schemas.openxmlformats.org/officeDocument/2006/customXml" ds:itemID="{7DDE9AE7-85EC-4A9B-B52E-A4B25038F492}">
+  <ds:schemaRefs>
+    <ds:schemaRef ds:uri="http://schemas.openxmlformats.org/officeDocument/2006/bibliography"/>
+  </ds:schemaRefs>
+</ds:datastoreItem>
 </file>
</xml_diff>

<commit_message>
modification cahier des charges, reécriture de certaines parties
</commit_message>
<xml_diff>
--- a/Administration/CahierDesCharges.docx
+++ b/Administration/CahierDesCharges.docx
@@ -43,80 +43,196 @@
         <w:rPr>
           <w:shd w:val="clear" w:color="auto" w:fill="FFFFFF"/>
         </w:rPr>
-        <w:t xml:space="preserve">Nous sommes une jeune société tout juste </w:t>
-      </w:r>
-      <w:r>
+        <w:t xml:space="preserve">Nous sommes une jeune startup crée en Janvier 2014  par deux étudiants en BTS Système informatique aux organisation : </w:t>
+      </w:r>
+    </w:p>
+    <w:p>
+      <w:pPr>
+        <w:pStyle w:val="Sansinterligne"/>
+        <w:numPr>
+          <w:ilvl w:val="0"/>
+          <w:numId w:val="3"/>
+        </w:numPr>
         <w:rPr>
           <w:shd w:val="clear" w:color="auto" w:fill="FFFFFF"/>
         </w:rPr>
-        <w:t>créé</w:t>
-      </w:r>
+      </w:pPr>
       <w:r>
         <w:rPr>
           <w:shd w:val="clear" w:color="auto" w:fill="FFFFFF"/>
         </w:rPr>
-        <w:t xml:space="preserve"> </w:t>
-      </w:r>
-      <w:r>
+        <w:t>FORT Pierre-Alexandre</w:t>
+      </w:r>
+    </w:p>
+    <w:p>
+      <w:pPr>
+        <w:pStyle w:val="Sansinterligne"/>
+        <w:numPr>
+          <w:ilvl w:val="0"/>
+          <w:numId w:val="3"/>
+        </w:numPr>
         <w:rPr>
           <w:shd w:val="clear" w:color="auto" w:fill="FFFFFF"/>
         </w:rPr>
-        <w:t xml:space="preserve">dont l’objectif </w:t>
-      </w:r>
+      </w:pPr>
       <w:r>
         <w:rPr>
           <w:shd w:val="clear" w:color="auto" w:fill="FFFFFF"/>
         </w:rPr>
-        <w:t xml:space="preserve"> est de proposer diverses applications destiné</w:t>
-      </w:r>
-      <w:r>
+        <w:t>PAUCANT Nicolas</w:t>
+      </w:r>
+    </w:p>
+    <w:p>
+      <w:pPr>
+        <w:pStyle w:val="Sansinterligne"/>
         <w:rPr>
           <w:shd w:val="clear" w:color="auto" w:fill="FFFFFF"/>
         </w:rPr>
-        <w:t>es</w:t>
-      </w:r>
+      </w:pPr>
       <w:r>
         <w:rPr>
           <w:shd w:val="clear" w:color="auto" w:fill="FFFFFF"/>
         </w:rPr>
-        <w:t xml:space="preserve"> aux entreprises et aux particuliers.</w:t>
-      </w:r>
-      <w:r>
-        <w:rPr>
-          <w:rStyle w:val="apple-converted-space"/>
-          <w:rFonts w:cs="Courier New"/>
-          <w:color w:val="000000"/>
-          <w:sz w:val="24"/>
-          <w:szCs w:val="24"/>
+        <w:t xml:space="preserve">Le but de notre startup est le développement d’application destiné aux petites et moyennes Entreprises (PME ). </w:t>
+      </w:r>
+    </w:p>
+    <w:p>
+      <w:pPr>
+        <w:pStyle w:val="Sansinterligne"/>
+        <w:rPr>
           <w:shd w:val="clear" w:color="auto" w:fill="FFFFFF"/>
         </w:rPr>
-        <w:t> </w:t>
-      </w:r>
-      <w:r>
-        <w:rPr>
+      </w:pPr>
+    </w:p>
+    <w:p>
+      <w:pPr>
+        <w:pStyle w:val="Sous-titre"/>
+        <w:rPr>
+          <w:u w:val="single"/>
           <w:shd w:val="clear" w:color="auto" w:fill="FFFFFF"/>
         </w:rPr>
-        <w:t>Nous travaillons à deux</w:t>
-      </w:r>
-      <w:r>
-        <w:rPr>
+      </w:pPr>
+      <w:r>
+        <w:rPr>
+          <w:u w:val="single"/>
           <w:shd w:val="clear" w:color="auto" w:fill="FFFFFF"/>
         </w:rPr>
-        <w:t xml:space="preserve"> associés sur les projets </w:t>
-      </w:r>
-      <w:r>
-        <w:rPr>
-          <w:shd w:val="clear" w:color="auto" w:fill="FFFFFF"/>
-        </w:rPr>
-        <w:t>développés pour les clients.</w:t>
-      </w:r>
-    </w:p>
-    <w:p>
-      <w:pPr>
-        <w:pStyle w:val="Sansinterligne"/>
-        <w:rPr>
-          <w:shd w:val="clear" w:color="auto" w:fill="FFFFFF"/>
-        </w:rPr>
+        <w:t xml:space="preserve">Présentation du Projet : </w:t>
+      </w:r>
+    </w:p>
+    <w:p>
+      <w:pPr>
+        <w:pStyle w:val="Sansinterligne"/>
+      </w:pPr>
+      <w:r>
+        <w:t>Nous avons l’ambition de développé un site web dont le but sera de permettre aux utilisateurs d’avoir les outils nécessaires pour la gestion de leur activité. Nous avons baptisé ce projet : GestEnt.</w:t>
+      </w:r>
+    </w:p>
+    <w:p>
+      <w:pPr>
+        <w:pStyle w:val="Sansinterligne"/>
+      </w:pPr>
+      <w:r>
+        <w:t>Ce projet permettra la gestion des stock, effectuer la comptabilité et pour finir de suivre la gestion commerciale de l’Entreprise.</w:t>
+      </w:r>
+    </w:p>
+    <w:p>
+      <w:pPr>
+        <w:pStyle w:val="Sansinterligne"/>
+      </w:pPr>
+      <w:r>
+        <w:t>Nous voulons proposer ces outils sur une interface web que l’on pourra selon le choix du client mettre un accès par internet ou bien l’installer sur son propre réseau pour qu’il soit disponible en intranet.</w:t>
+      </w:r>
+    </w:p>
+    <w:p>
+      <w:pPr>
+        <w:pStyle w:val="Sansinterligne"/>
+      </w:pPr>
+      <w:r>
+        <w:t xml:space="preserve">Concernant les différents modules : </w:t>
+      </w:r>
+    </w:p>
+    <w:p>
+      <w:pPr>
+        <w:pStyle w:val="Sansinterligne"/>
+        <w:numPr>
+          <w:ilvl w:val="0"/>
+          <w:numId w:val="3"/>
+        </w:numPr>
+      </w:pPr>
+      <w:r>
+        <w:rPr>
+          <w:u w:val="single"/>
+        </w:rPr>
+        <w:t>La gestion des stocks</w:t>
+      </w:r>
+      <w:r>
+        <w:t> : permettra un suivi en temps réel de l’état des stocks ainsi que leur estimation mais aussi d’avoir une alerte lorsque un produit atteint le stock d’alerte défini par notre client, afin que celui-ci puisse effectué une commande rapidement.</w:t>
+      </w:r>
+    </w:p>
+    <w:p>
+      <w:pPr>
+        <w:pStyle w:val="Sansinterligne"/>
+        <w:ind w:left="1068"/>
+      </w:pPr>
+    </w:p>
+    <w:p>
+      <w:pPr>
+        <w:pStyle w:val="Sansinterligne"/>
+        <w:numPr>
+          <w:ilvl w:val="0"/>
+          <w:numId w:val="3"/>
+        </w:numPr>
+      </w:pPr>
+      <w:r>
+        <w:rPr>
+          <w:u w:val="single"/>
+        </w:rPr>
+        <w:t>La comptabilité :</w:t>
+      </w:r>
+      <w:r>
+        <w:t xml:space="preserve"> Ce module aura pour fonction de pouvoir suivre les aspects comptables de l’entreprise : paiement fournisseur, crédit client, … Afin de pouvoir toujours être informé des créances. </w:t>
+      </w:r>
+    </w:p>
+    <w:p>
+      <w:pPr>
+        <w:pStyle w:val="Sansinterligne"/>
+      </w:pPr>
+    </w:p>
+    <w:p>
+      <w:pPr>
+        <w:pStyle w:val="Sansinterligne"/>
+        <w:numPr>
+          <w:ilvl w:val="0"/>
+          <w:numId w:val="3"/>
+        </w:numPr>
+      </w:pPr>
+      <w:r>
+        <w:rPr>
+          <w:u w:val="single"/>
+        </w:rPr>
+        <w:t>La gestion commerciales :</w:t>
+      </w:r>
+      <w:r>
+        <w:t xml:space="preserve"> ce module permettra de suivre les ventes réalisé au cours de la journée mais aussi du mois ou du trimestre. Il fournira des statistiques tels que la répartitions des ventes par vendeurs ou par produits . il pourra fournir le chiffre d’affaire journalier , mensuel et trimestriel.</w:t>
+      </w:r>
+    </w:p>
+    <w:p>
+      <w:pPr>
+        <w:pStyle w:val="Sansinterligne"/>
+      </w:pPr>
+    </w:p>
+    <w:p>
+      <w:pPr>
+        <w:pStyle w:val="Sansinterligne"/>
+      </w:pPr>
+      <w:r>
+        <w:t>Nous pensons aussi à l’exportation de cet outil sur les plateformes mobiles avec la possibilité de consulter via un Smartphone ou une tablette, une page de synthèse.</w:t>
+      </w:r>
+    </w:p>
+    <w:p>
+      <w:pPr>
+        <w:pStyle w:val="Sansinterligne"/>
       </w:pPr>
     </w:p>
     <w:p>
@@ -124,32 +240,21 @@
         <w:pStyle w:val="Sous-titre"/>
         <w:rPr>
           <w:u w:val="single"/>
-          <w:shd w:val="clear" w:color="auto" w:fill="FFFFFF"/>
-        </w:rPr>
-      </w:pPr>
-      <w:r>
-        <w:rPr>
-          <w:u w:val="single"/>
-          <w:shd w:val="clear" w:color="auto" w:fill="FFFFFF"/>
-        </w:rPr>
-        <w:t xml:space="preserve">Présentation du Projet : </w:t>
-      </w:r>
-    </w:p>
-    <w:p>
-      <w:pPr>
-        <w:pStyle w:val="Sansinterligne"/>
-      </w:pPr>
-      <w:r>
-        <w:t>Le Projet Gest-ENT est un site web intranet dans un premier temps destiné au PME pour la gestion de l’Entreprise.</w:t>
-      </w:r>
-      <w:r>
-        <w:t xml:space="preserve"> Le but est de pouvoir avoir un site propre à l’entreprise  permettant son pilotage et un suivi en temps réel sur la  comptab</w:t>
-      </w:r>
-      <w:r>
-        <w:t>i</w:t>
-      </w:r>
-      <w:r>
-        <w:t>lité, gestion de stock et la gestion commercial…</w:t>
+        </w:rPr>
+      </w:pPr>
+      <w:r>
+        <w:rPr>
+          <w:u w:val="single"/>
+        </w:rPr>
+        <w:t xml:space="preserve">Expression des Besoins Clients : </w:t>
+      </w:r>
+    </w:p>
+    <w:p>
+      <w:pPr>
+        <w:pStyle w:val="Sansinterligne"/>
+      </w:pPr>
+      <w:r>
+        <w:t>Notre web-logiciel répond aux besoins de notre client d’avoir un outil lui permettant la gestion de complète de son Entreprise sans pour autant avoir à acheter les progiciels du marché qui sont nombreux, on peut cité les exemples de ciel ou de la gamme EBP qui représentent un lourd investissement pour une petite Entreprise.</w:t>
       </w:r>
     </w:p>
     <w:p>
@@ -164,42 +269,6 @@
           <w:u w:val="single"/>
         </w:rPr>
       </w:pPr>
-      <w:r>
-        <w:rPr>
-          <w:u w:val="single"/>
-        </w:rPr>
-        <w:t xml:space="preserve">Expression des Besoins Clients : </w:t>
-      </w:r>
-    </w:p>
-    <w:p>
-      <w:pPr>
-        <w:pStyle w:val="Sansinterligne"/>
-      </w:pPr>
-      <w:r>
-        <w:t>Sur le marché, il existe une multitude de progiciel permettant de faire la comptabilité, la gestion commerciale des entreprises, on peut citer des progiciels tel que ciel, EBP sont les principaux concurrents.</w:t>
-      </w:r>
-    </w:p>
-    <w:p>
-      <w:pPr>
-        <w:pStyle w:val="Sansinterligne"/>
-      </w:pPr>
-      <w:r>
-        <w:t xml:space="preserve">Nous </w:t>
-      </w:r>
-      <w:r>
-        <w:t>proposerons les mêmes services par un site intranet à notre client, lui permettant une facilité d’utilisation</w:t>
-      </w:r>
-      <w:r>
-        <w:t xml:space="preserve"> et surtout la mise à disposition</w:t>
-      </w:r>
-      <w:r>
-        <w:t xml:space="preserve"> des outils similaires à moindre coûts d’investissement.</w:t>
-      </w:r>
-    </w:p>
-    <w:p>
-      <w:pPr>
-        <w:pStyle w:val="Sansinterligne"/>
-      </w:pPr>
     </w:p>
     <w:p>
       <w:pPr>
@@ -212,6 +281,7 @@
         <w:rPr>
           <w:u w:val="single"/>
         </w:rPr>
+        <w:lastRenderedPageBreak/>
         <w:t xml:space="preserve">Expression Besoin de la société : </w:t>
       </w:r>
     </w:p>
@@ -223,10 +293,7 @@
         <w:t>Pour mener à bien la réalisation de ce projet, nous aurons besoins de nos compétences sur la programmation : Java</w:t>
       </w:r>
       <w:r>
-        <w:t>, HTML, PHP, Access</w:t>
-      </w:r>
-      <w:r>
-        <w:t xml:space="preserve"> et requête SQL. </w:t>
+        <w:t>, HTML,</w:t>
       </w:r>
     </w:p>
     <w:p>
@@ -474,7 +541,6 @@
         <w:rPr>
           <w:u w:val="single"/>
         </w:rPr>
-        <w:lastRenderedPageBreak/>
         <w:t>Déroule</w:t>
       </w:r>
       <w:r>
@@ -853,7 +919,11 @@
               <w:t>(produits</w:t>
             </w:r>
             <w:r>
-              <w:t xml:space="preserve">, clients, comptes utilisateurs/Admin, compte comptable)   </w:t>
+              <w:t xml:space="preserve">, clients, comptes utilisateurs/Admin, compte </w:t>
+            </w:r>
+            <w:r>
+              <w:lastRenderedPageBreak/>
+              <w:t xml:space="preserve">comptable)   </w:t>
             </w:r>
           </w:p>
         </w:tc>
@@ -866,6 +936,7 @@
               <w:jc w:val="center"/>
             </w:pPr>
             <w:r>
+              <w:lastRenderedPageBreak/>
               <w:t>4 semaines</w:t>
             </w:r>
           </w:p>
@@ -878,6 +949,7 @@
           </w:tcPr>
           <w:p>
             <w:r>
+              <w:lastRenderedPageBreak/>
               <w:t xml:space="preserve">Création Requête SQL </w:t>
             </w:r>
             <w:bookmarkStart w:id="0" w:name="_GoBack"/>
@@ -1203,7 +1275,6 @@
         <w:rPr>
           <w:u w:val="single"/>
         </w:rPr>
-        <w:lastRenderedPageBreak/>
         <w:t>Temps  estimé de réalisation du Projet : 26 semaines</w:t>
       </w:r>
     </w:p>
@@ -1655,7 +1726,11 @@
           </w:tcPr>
           <w:p>
             <w:r>
-              <w:t>Test / correction bug</w:t>
+              <w:t xml:space="preserve">Test / correction </w:t>
+            </w:r>
+            <w:r>
+              <w:lastRenderedPageBreak/>
+              <w:t>bug</w:t>
             </w:r>
           </w:p>
         </w:tc>
@@ -1696,6 +1771,7 @@
           </w:tcPr>
           <w:p>
             <w:r>
+              <w:lastRenderedPageBreak/>
               <w:t>Création de données</w:t>
             </w:r>
           </w:p>
@@ -1937,15 +2013,15 @@
     </w:lvl>
   </w:abstractNum>
   <w:abstractNum w:abstractNumId="1">
-    <w:nsid w:val="6DD67D4B"/>
+    <w:nsid w:val="393F566D"/>
     <w:multiLevelType w:val="hybridMultilevel"/>
-    <w:tmpl w:val="31225CC6"/>
-    <w:lvl w:ilvl="0" w:tplc="E8A8FADA">
+    <w:tmpl w:val="CAD2781A"/>
+    <w:lvl w:ilvl="0" w:tplc="7EF4E47A">
       <w:numFmt w:val="bullet"/>
       <w:lvlText w:val="-"/>
       <w:lvlJc w:val="left"/>
       <w:pPr>
-        <w:ind w:left="1065" w:hanging="360"/>
+        <w:ind w:left="1068" w:hanging="360"/>
       </w:pPr>
       <w:rPr>
         <w:rFonts w:ascii="Calibri" w:eastAsiaTheme="minorHAnsi" w:hAnsi="Calibri" w:cstheme="minorBidi" w:hint="default"/>
@@ -1957,7 +2033,7 @@
       <w:lvlText w:val="o"/>
       <w:lvlJc w:val="left"/>
       <w:pPr>
-        <w:ind w:left="1785" w:hanging="360"/>
+        <w:ind w:left="1788" w:hanging="360"/>
       </w:pPr>
       <w:rPr>
         <w:rFonts w:ascii="Courier New" w:hAnsi="Courier New" w:cs="Courier New" w:hint="default"/>
@@ -1969,7 +2045,7 @@
       <w:lvlText w:val=""/>
       <w:lvlJc w:val="left"/>
       <w:pPr>
-        <w:ind w:left="2505" w:hanging="360"/>
+        <w:ind w:left="2508" w:hanging="360"/>
       </w:pPr>
       <w:rPr>
         <w:rFonts w:ascii="Wingdings" w:hAnsi="Wingdings" w:hint="default"/>
@@ -1981,7 +2057,7 @@
       <w:lvlText w:val=""/>
       <w:lvlJc w:val="left"/>
       <w:pPr>
-        <w:ind w:left="3225" w:hanging="360"/>
+        <w:ind w:left="3228" w:hanging="360"/>
       </w:pPr>
       <w:rPr>
         <w:rFonts w:ascii="Symbol" w:hAnsi="Symbol" w:hint="default"/>
@@ -1993,7 +2069,7 @@
       <w:lvlText w:val="o"/>
       <w:lvlJc w:val="left"/>
       <w:pPr>
-        <w:ind w:left="3945" w:hanging="360"/>
+        <w:ind w:left="3948" w:hanging="360"/>
       </w:pPr>
       <w:rPr>
         <w:rFonts w:ascii="Courier New" w:hAnsi="Courier New" w:cs="Courier New" w:hint="default"/>
@@ -2005,7 +2081,7 @@
       <w:lvlText w:val=""/>
       <w:lvlJc w:val="left"/>
       <w:pPr>
-        <w:ind w:left="4665" w:hanging="360"/>
+        <w:ind w:left="4668" w:hanging="360"/>
       </w:pPr>
       <w:rPr>
         <w:rFonts w:ascii="Wingdings" w:hAnsi="Wingdings" w:hint="default"/>
@@ -2017,7 +2093,7 @@
       <w:lvlText w:val=""/>
       <w:lvlJc w:val="left"/>
       <w:pPr>
-        <w:ind w:left="5385" w:hanging="360"/>
+        <w:ind w:left="5388" w:hanging="360"/>
       </w:pPr>
       <w:rPr>
         <w:rFonts w:ascii="Symbol" w:hAnsi="Symbol" w:hint="default"/>
@@ -2029,7 +2105,7 @@
       <w:lvlText w:val="o"/>
       <w:lvlJc w:val="left"/>
       <w:pPr>
-        <w:ind w:left="6105" w:hanging="360"/>
+        <w:ind w:left="6108" w:hanging="360"/>
       </w:pPr>
       <w:rPr>
         <w:rFonts w:ascii="Courier New" w:hAnsi="Courier New" w:cs="Courier New" w:hint="default"/>
@@ -2041,6 +2117,118 @@
       <w:lvlText w:val=""/>
       <w:lvlJc w:val="left"/>
       <w:pPr>
+        <w:ind w:left="6828" w:hanging="360"/>
+      </w:pPr>
+      <w:rPr>
+        <w:rFonts w:ascii="Wingdings" w:hAnsi="Wingdings" w:hint="default"/>
+      </w:rPr>
+    </w:lvl>
+  </w:abstractNum>
+  <w:abstractNum w:abstractNumId="2">
+    <w:nsid w:val="6DD67D4B"/>
+    <w:multiLevelType w:val="hybridMultilevel"/>
+    <w:tmpl w:val="31225CC6"/>
+    <w:lvl w:ilvl="0" w:tplc="E8A8FADA">
+      <w:numFmt w:val="bullet"/>
+      <w:lvlText w:val="-"/>
+      <w:lvlJc w:val="left"/>
+      <w:pPr>
+        <w:ind w:left="1065" w:hanging="360"/>
+      </w:pPr>
+      <w:rPr>
+        <w:rFonts w:ascii="Calibri" w:eastAsiaTheme="minorHAnsi" w:hAnsi="Calibri" w:cstheme="minorBidi" w:hint="default"/>
+      </w:rPr>
+    </w:lvl>
+    <w:lvl w:ilvl="1" w:tplc="040C0003" w:tentative="1">
+      <w:start w:val="1"/>
+      <w:numFmt w:val="bullet"/>
+      <w:lvlText w:val="o"/>
+      <w:lvlJc w:val="left"/>
+      <w:pPr>
+        <w:ind w:left="1785" w:hanging="360"/>
+      </w:pPr>
+      <w:rPr>
+        <w:rFonts w:ascii="Courier New" w:hAnsi="Courier New" w:cs="Courier New" w:hint="default"/>
+      </w:rPr>
+    </w:lvl>
+    <w:lvl w:ilvl="2" w:tplc="040C0005" w:tentative="1">
+      <w:start w:val="1"/>
+      <w:numFmt w:val="bullet"/>
+      <w:lvlText w:val=""/>
+      <w:lvlJc w:val="left"/>
+      <w:pPr>
+        <w:ind w:left="2505" w:hanging="360"/>
+      </w:pPr>
+      <w:rPr>
+        <w:rFonts w:ascii="Wingdings" w:hAnsi="Wingdings" w:hint="default"/>
+      </w:rPr>
+    </w:lvl>
+    <w:lvl w:ilvl="3" w:tplc="040C0001" w:tentative="1">
+      <w:start w:val="1"/>
+      <w:numFmt w:val="bullet"/>
+      <w:lvlText w:val=""/>
+      <w:lvlJc w:val="left"/>
+      <w:pPr>
+        <w:ind w:left="3225" w:hanging="360"/>
+      </w:pPr>
+      <w:rPr>
+        <w:rFonts w:ascii="Symbol" w:hAnsi="Symbol" w:hint="default"/>
+      </w:rPr>
+    </w:lvl>
+    <w:lvl w:ilvl="4" w:tplc="040C0003" w:tentative="1">
+      <w:start w:val="1"/>
+      <w:numFmt w:val="bullet"/>
+      <w:lvlText w:val="o"/>
+      <w:lvlJc w:val="left"/>
+      <w:pPr>
+        <w:ind w:left="3945" w:hanging="360"/>
+      </w:pPr>
+      <w:rPr>
+        <w:rFonts w:ascii="Courier New" w:hAnsi="Courier New" w:cs="Courier New" w:hint="default"/>
+      </w:rPr>
+    </w:lvl>
+    <w:lvl w:ilvl="5" w:tplc="040C0005" w:tentative="1">
+      <w:start w:val="1"/>
+      <w:numFmt w:val="bullet"/>
+      <w:lvlText w:val=""/>
+      <w:lvlJc w:val="left"/>
+      <w:pPr>
+        <w:ind w:left="4665" w:hanging="360"/>
+      </w:pPr>
+      <w:rPr>
+        <w:rFonts w:ascii="Wingdings" w:hAnsi="Wingdings" w:hint="default"/>
+      </w:rPr>
+    </w:lvl>
+    <w:lvl w:ilvl="6" w:tplc="040C0001" w:tentative="1">
+      <w:start w:val="1"/>
+      <w:numFmt w:val="bullet"/>
+      <w:lvlText w:val=""/>
+      <w:lvlJc w:val="left"/>
+      <w:pPr>
+        <w:ind w:left="5385" w:hanging="360"/>
+      </w:pPr>
+      <w:rPr>
+        <w:rFonts w:ascii="Symbol" w:hAnsi="Symbol" w:hint="default"/>
+      </w:rPr>
+    </w:lvl>
+    <w:lvl w:ilvl="7" w:tplc="040C0003" w:tentative="1">
+      <w:start w:val="1"/>
+      <w:numFmt w:val="bullet"/>
+      <w:lvlText w:val="o"/>
+      <w:lvlJc w:val="left"/>
+      <w:pPr>
+        <w:ind w:left="6105" w:hanging="360"/>
+      </w:pPr>
+      <w:rPr>
+        <w:rFonts w:ascii="Courier New" w:hAnsi="Courier New" w:cs="Courier New" w:hint="default"/>
+      </w:rPr>
+    </w:lvl>
+    <w:lvl w:ilvl="8" w:tplc="040C0005" w:tentative="1">
+      <w:start w:val="1"/>
+      <w:numFmt w:val="bullet"/>
+      <w:lvlText w:val=""/>
+      <w:lvlJc w:val="left"/>
+      <w:pPr>
         <w:ind w:left="6825" w:hanging="360"/>
       </w:pPr>
       <w:rPr>
@@ -2052,6 +2240,9 @@
     <w:abstractNumId w:val="0"/>
   </w:num>
   <w:num w:numId="2">
+    <w:abstractNumId w:val="2"/>
+  </w:num>
+  <w:num w:numId="3">
     <w:abstractNumId w:val="1"/>
   </w:num>
 </w:numbering>
@@ -2856,7 +3047,7 @@
 </file>
 
 <file path=customXml/itemProps1.xml><?xml version="1.0" encoding="utf-8"?>
-<ds:datastoreItem xmlns:ds="http://schemas.openxmlformats.org/officeDocument/2006/customXml" ds:itemID="{0AE11134-EB58-48BB-8EF9-6F3207DB8179}">
+<ds:datastoreItem xmlns:ds="http://schemas.openxmlformats.org/officeDocument/2006/customXml" ds:itemID="{5DE0271A-DE21-4C0D-A414-BE4624D96245}">
   <ds:schemaRefs>
     <ds:schemaRef ds:uri="http://schemas.openxmlformats.org/officeDocument/2006/bibliography"/>
   </ds:schemaRefs>

</xml_diff>

<commit_message>
complement langages de programmation
</commit_message>
<xml_diff>
--- a/Administration/CahierDesCharges.docx
+++ b/Administration/CahierDesCharges.docx
@@ -43,7 +43,19 @@
         <w:rPr>
           <w:shd w:val="clear" w:color="auto" w:fill="FFFFFF"/>
         </w:rPr>
-        <w:t xml:space="preserve">Nous sommes une jeune startup crée en Janvier 2014  par deux étudiants en BTS Système informatique aux organisation : </w:t>
+        <w:t>Nous sommes une jeune startup</w:t>
+      </w:r>
+      <w:r>
+        <w:rPr>
+          <w:shd w:val="clear" w:color="auto" w:fill="FFFFFF"/>
+        </w:rPr>
+        <w:t> : Virtual corporation,</w:t>
+      </w:r>
+      <w:r>
+        <w:rPr>
+          <w:shd w:val="clear" w:color="auto" w:fill="FFFFFF"/>
+        </w:rPr>
+        <w:t xml:space="preserve"> crée en Janvier 2014  par deux étudiants en BTS Système informatique aux organisation : </w:t>
       </w:r>
     </w:p>
     <w:p>
@@ -125,7 +137,15 @@
         <w:pStyle w:val="Sansinterligne"/>
       </w:pPr>
       <w:r>
-        <w:t>Nous avons l’ambition de développé un site web dont le but sera de permettre aux utilisateurs d’avoir les outils nécessaires pour la gestion de leur activité. Nous avons baptisé ce projet : GestEnt.</w:t>
+        <w:t xml:space="preserve">Nous avons l’ambition de développé un site web dont le but sera de permettre aux utilisateurs d’avoir les outils nécessaires pour la gestion de leur activité. Nous avons baptisé ce projet : </w:t>
+      </w:r>
+      <w:proofErr w:type="spellStart"/>
+      <w:r>
+        <w:t>GestEnt</w:t>
+      </w:r>
+      <w:proofErr w:type="spellEnd"/>
+      <w:r>
+        <w:t>.</w:t>
       </w:r>
     </w:p>
     <w:p>
@@ -290,37 +310,54 @@
         <w:pStyle w:val="Sansinterligne"/>
       </w:pPr>
       <w:r>
-        <w:t>Pour mener à bien la réalisation de ce projet, nous aurons besoins de nos compétences sur la programmation : Java</w:t>
-      </w:r>
-      <w:r>
-        <w:t>, HTML,</w:t>
-      </w:r>
-    </w:p>
-    <w:p>
-      <w:pPr>
-        <w:pStyle w:val="Sansinterligne"/>
-      </w:pPr>
-    </w:p>
-    <w:p>
-      <w:pPr>
-        <w:pStyle w:val="Sous-titre"/>
-        <w:rPr>
-          <w:u w:val="single"/>
-        </w:rPr>
-      </w:pPr>
-      <w:r>
-        <w:rPr>
-          <w:u w:val="single"/>
-        </w:rPr>
-        <w:t xml:space="preserve">Cahier des charges Fonctionnels : </w:t>
-      </w:r>
-    </w:p>
-    <w:p>
-      <w:pPr>
-        <w:pStyle w:val="Sansinterligne"/>
-      </w:pPr>
-      <w:r>
-        <w:t>Notre projet aura pour fonction :</w:t>
+        <w:t>Pour mener à bien la réalisation de ce projet, nous aurons b</w:t>
+      </w:r>
+      <w:r>
+        <w:t xml:space="preserve">esoins de nos compétences sur les langages de </w:t>
+      </w:r>
+      <w:r>
+        <w:t xml:space="preserve"> programmation</w:t>
+      </w:r>
+      <w:r>
+        <w:t xml:space="preserve"> suivant</w:t>
+      </w:r>
+      <w:r>
+        <w:t> : Java</w:t>
+      </w:r>
+      <w:r>
+        <w:t xml:space="preserve">, </w:t>
+      </w:r>
+      <w:proofErr w:type="spellStart"/>
+      <w:r>
+        <w:t>Javascript</w:t>
+      </w:r>
+      <w:proofErr w:type="spellEnd"/>
+      <w:r>
+        <w:t xml:space="preserve"> ,</w:t>
+      </w:r>
+      <w:proofErr w:type="spellStart"/>
+      <w:r>
+        <w:t>PhP</w:t>
+      </w:r>
+      <w:proofErr w:type="spellEnd"/>
+      <w:r>
+        <w:t>, HTML, CSS…</w:t>
+      </w:r>
+    </w:p>
+    <w:p>
+      <w:pPr>
+        <w:pStyle w:val="Sansinterligne"/>
+      </w:pPr>
+      <w:r>
+        <w:t xml:space="preserve">Pour mener à bien la réalisation du Projet </w:t>
+      </w:r>
+      <w:proofErr w:type="spellStart"/>
+      <w:r>
+        <w:t>GestEnt</w:t>
+      </w:r>
+      <w:proofErr w:type="spellEnd"/>
+      <w:r>
+        <w:t xml:space="preserve">, nous aurons  besoin de nos compétences intellectuelles sur les langages de programmations : </w:t>
       </w:r>
     </w:p>
     <w:p>
@@ -328,20 +365,11 @@
         <w:pStyle w:val="Sansinterligne"/>
         <w:numPr>
           <w:ilvl w:val="0"/>
-          <w:numId w:val="2"/>
+          <w:numId w:val="3"/>
         </w:numPr>
       </w:pPr>
       <w:r>
-        <w:t xml:space="preserve">Connexion par compte </w:t>
-      </w:r>
-      <w:r>
-        <w:t>utilisateur</w:t>
-      </w:r>
-      <w:r>
-        <w:t>/</w:t>
-      </w:r>
-      <w:r>
-        <w:t>Admin</w:t>
+        <w:t>Pour le développement du logiciel : Java</w:t>
       </w:r>
     </w:p>
     <w:p>
@@ -349,23 +377,63 @@
         <w:pStyle w:val="Sansinterligne"/>
         <w:numPr>
           <w:ilvl w:val="0"/>
-          <w:numId w:val="2"/>
+          <w:numId w:val="3"/>
         </w:numPr>
       </w:pPr>
       <w:r>
-        <w:t>Gestion des Commandes / ventes</w:t>
-      </w:r>
+        <w:t xml:space="preserve">Pour la partie web : nous utiliserons : HTML, CSS, </w:t>
+      </w:r>
+      <w:proofErr w:type="spellStart"/>
+      <w:r>
+        <w:t>javascript,PhP</w:t>
+      </w:r>
+      <w:proofErr w:type="spellEnd"/>
     </w:p>
     <w:p>
       <w:pPr>
         <w:pStyle w:val="Sansinterligne"/>
         <w:numPr>
           <w:ilvl w:val="0"/>
-          <w:numId w:val="2"/>
+          <w:numId w:val="3"/>
         </w:numPr>
       </w:pPr>
       <w:r>
-        <w:t>Gestion du stock : en temps réel</w:t>
+        <w:t>Pour la partie base de donnée : base de donnée Oracle, requête SQL</w:t>
+      </w:r>
+    </w:p>
+    <w:p>
+      <w:pPr>
+        <w:pStyle w:val="Sansinterligne"/>
+      </w:pPr>
+    </w:p>
+    <w:p>
+      <w:pPr>
+        <w:pStyle w:val="Sous-titre"/>
+        <w:rPr>
+          <w:u w:val="single"/>
+        </w:rPr>
+      </w:pPr>
+      <w:r>
+        <w:rPr>
+          <w:u w:val="single"/>
+        </w:rPr>
+        <w:t xml:space="preserve">Cahier des charges Fonctionnels : </w:t>
+      </w:r>
+    </w:p>
+    <w:p>
+      <w:r>
+        <w:t xml:space="preserve">Notre projet se veut être un outil pour les petites entreprises, afin de leur permettre de </w:t>
+      </w:r>
+      <w:r>
+        <w:t>réaliser la gestion de leur société simplement.</w:t>
+      </w:r>
+    </w:p>
+    <w:p>
+      <w:pPr>
+        <w:pStyle w:val="Sansinterligne"/>
+      </w:pPr>
+      <w:r>
+        <w:t>Nous avons prévu d’intégrer dans ce projet divers fonctions permettant d’atteindre ce but :</w:t>
       </w:r>
     </w:p>
     <w:p>
@@ -373,11 +441,11 @@
         <w:pStyle w:val="Sansinterligne"/>
         <w:numPr>
           <w:ilvl w:val="0"/>
-          <w:numId w:val="2"/>
+          <w:numId w:val="3"/>
         </w:numPr>
       </w:pPr>
       <w:r>
-        <w:t xml:space="preserve">Gestion comptable </w:t>
+        <w:t>Module gestion des stocks</w:t>
       </w:r>
     </w:p>
     <w:p>
@@ -385,47 +453,11 @@
         <w:pStyle w:val="Sansinterligne"/>
         <w:numPr>
           <w:ilvl w:val="0"/>
-          <w:numId w:val="2"/>
+          <w:numId w:val="3"/>
         </w:numPr>
       </w:pPr>
       <w:r>
-        <w:t xml:space="preserve">Possibilité d’exportation des devis, factures et bon de commande en fichier </w:t>
-      </w:r>
-      <w:r>
-        <w:t>Excel, Word</w:t>
-      </w:r>
-    </w:p>
-    <w:p>
-      <w:pPr>
-        <w:pStyle w:val="Sansinterligne"/>
-      </w:pPr>
-    </w:p>
-    <w:p>
-      <w:pPr>
-        <w:pStyle w:val="Sous-titre"/>
-        <w:rPr>
-          <w:u w:val="single"/>
-        </w:rPr>
-      </w:pPr>
-      <w:r>
-        <w:rPr>
-          <w:u w:val="single"/>
-        </w:rPr>
-        <w:t xml:space="preserve">Cahier des charges Techniques : </w:t>
-      </w:r>
-    </w:p>
-    <w:p>
-      <w:pPr>
-        <w:pStyle w:val="Sansinterligne"/>
-      </w:pPr>
-      <w:r>
-        <w:t xml:space="preserve"> Pour la réalisation du </w:t>
-      </w:r>
-      <w:r>
-        <w:t>Projet,</w:t>
-      </w:r>
-      <w:r>
-        <w:t xml:space="preserve"> nous aurons besoin : </w:t>
+        <w:t>Module  gestion commerciale : Vente / Commande</w:t>
       </w:r>
     </w:p>
     <w:p>
@@ -433,11 +465,11 @@
         <w:pStyle w:val="Sansinterligne"/>
         <w:numPr>
           <w:ilvl w:val="0"/>
-          <w:numId w:val="2"/>
+          <w:numId w:val="3"/>
         </w:numPr>
       </w:pPr>
       <w:r>
-        <w:t>2 ordinateurs</w:t>
+        <w:t xml:space="preserve">Module de comptabilité : facturation/créance s(clients, fournisseurs), </w:t>
       </w:r>
     </w:p>
     <w:p>
@@ -445,29 +477,11 @@
         <w:pStyle w:val="Sansinterligne"/>
         <w:numPr>
           <w:ilvl w:val="0"/>
-          <w:numId w:val="2"/>
+          <w:numId w:val="3"/>
         </w:numPr>
       </w:pPr>
       <w:r>
-        <w:t xml:space="preserve">Les logiciels : Eclipse, </w:t>
-      </w:r>
-      <w:r>
-        <w:t>PHP</w:t>
-      </w:r>
-      <w:r>
-        <w:t xml:space="preserve"> Admin, </w:t>
-      </w:r>
-      <w:r>
-        <w:t>PowerAmc,</w:t>
-      </w:r>
-      <w:r>
-        <w:t xml:space="preserve"> Microsoft Access, </w:t>
-      </w:r>
-      <w:r>
-        <w:t>Word,</w:t>
-      </w:r>
-      <w:r>
-        <w:t xml:space="preserve"> Excel </w:t>
+        <w:t>Module gestion des stocks : approvisionnement, Etat des stocks, valorisation, actualisation</w:t>
       </w:r>
     </w:p>
     <w:p>
@@ -475,11 +489,11 @@
         <w:pStyle w:val="Sansinterligne"/>
         <w:numPr>
           <w:ilvl w:val="0"/>
-          <w:numId w:val="2"/>
+          <w:numId w:val="3"/>
         </w:numPr>
       </w:pPr>
       <w:r>
-        <w:t>2 smartphones</w:t>
+        <w:t>Portail web </w:t>
       </w:r>
     </w:p>
     <w:p>
@@ -487,11 +501,11 @@
         <w:pStyle w:val="Sansinterligne"/>
         <w:numPr>
           <w:ilvl w:val="0"/>
-          <w:numId w:val="2"/>
+          <w:numId w:val="3"/>
         </w:numPr>
       </w:pPr>
       <w:r>
-        <w:t>Connexion internet  + Messagerie Web</w:t>
+        <w:t>Création compte utilisateur/Administrateur</w:t>
       </w:r>
     </w:p>
     <w:p>
@@ -499,35 +513,144 @@
         <w:pStyle w:val="Sansinterligne"/>
         <w:numPr>
           <w:ilvl w:val="0"/>
-          <w:numId w:val="2"/>
+          <w:numId w:val="3"/>
         </w:numPr>
       </w:pPr>
       <w:r>
-        <w:t>Skype</w:t>
-      </w:r>
-    </w:p>
-    <w:p>
-      <w:pPr>
-        <w:pStyle w:val="Sansinterligne"/>
+        <w:t>Possibilité d’exportation des documents de synthèse sur fichier Excel , Word,…</w:t>
+      </w:r>
+    </w:p>
+    <w:p>
+      <w:pPr>
+        <w:pStyle w:val="Sansinterligne"/>
+      </w:pPr>
+    </w:p>
+    <w:p>
+      <w:pPr>
+        <w:pStyle w:val="Sous-titre"/>
+        <w:rPr>
+          <w:u w:val="single"/>
+        </w:rPr>
+      </w:pPr>
+      <w:r>
+        <w:rPr>
+          <w:u w:val="single"/>
+        </w:rPr>
+        <w:t xml:space="preserve">Cahier des charges Techniques : </w:t>
+      </w:r>
+    </w:p>
+    <w:p>
+      <w:r>
+        <w:t xml:space="preserve">Pour la réalisation du projet, nous emploierons : </w:t>
+      </w:r>
+    </w:p>
+    <w:p>
+      <w:pPr>
+        <w:pStyle w:val="Paragraphedeliste"/>
         <w:numPr>
           <w:ilvl w:val="0"/>
-          <w:numId w:val="2"/>
+          <w:numId w:val="3"/>
         </w:numPr>
       </w:pPr>
       <w:r>
-        <w:t>Serveur de l’entreprise pour installer le site</w:t>
-      </w:r>
-    </w:p>
-    <w:p>
-      <w:pPr>
-        <w:pStyle w:val="Sansinterligne"/>
+        <w:t>2 ordinateurs portables Samsung (ordinateur professionnelle)</w:t>
+      </w:r>
+    </w:p>
+    <w:p>
+      <w:pPr>
+        <w:pStyle w:val="Paragraphedeliste"/>
         <w:numPr>
           <w:ilvl w:val="0"/>
-          <w:numId w:val="2"/>
+          <w:numId w:val="3"/>
         </w:numPr>
       </w:pPr>
       <w:r>
-        <w:t>Git HUB</w:t>
+        <w:t>2 Smartphones : pour les communications et  tester la partie mobile.</w:t>
+      </w:r>
+    </w:p>
+    <w:p>
+      <w:pPr>
+        <w:pStyle w:val="Paragraphedeliste"/>
+        <w:numPr>
+          <w:ilvl w:val="0"/>
+          <w:numId w:val="3"/>
+        </w:numPr>
+      </w:pPr>
+      <w:r>
+        <w:t xml:space="preserve">Logiciel de VOIP : </w:t>
+      </w:r>
+      <w:proofErr w:type="spellStart"/>
+      <w:r>
+        <w:t>skype</w:t>
+      </w:r>
+      <w:proofErr w:type="spellEnd"/>
+    </w:p>
+    <w:p>
+      <w:pPr>
+        <w:pStyle w:val="Paragraphedeliste"/>
+        <w:numPr>
+          <w:ilvl w:val="0"/>
+          <w:numId w:val="3"/>
+        </w:numPr>
+      </w:pPr>
+      <w:r>
+        <w:t>Connexion internet + échange par mail</w:t>
+      </w:r>
+    </w:p>
+    <w:p>
+      <w:pPr>
+        <w:pStyle w:val="Paragraphedeliste"/>
+        <w:numPr>
+          <w:ilvl w:val="0"/>
+          <w:numId w:val="3"/>
+        </w:numPr>
+      </w:pPr>
+      <w:r>
+        <w:t xml:space="preserve">Logiciels : Eclipse, </w:t>
+      </w:r>
+      <w:proofErr w:type="spellStart"/>
+      <w:r>
+        <w:t>Wmanp</w:t>
+      </w:r>
+      <w:proofErr w:type="spellEnd"/>
+      <w:r>
+        <w:t xml:space="preserve"> (</w:t>
+      </w:r>
+      <w:proofErr w:type="spellStart"/>
+      <w:r>
+        <w:t>Php</w:t>
+      </w:r>
+      <w:proofErr w:type="spellEnd"/>
+      <w:r>
+        <w:t xml:space="preserve"> </w:t>
+      </w:r>
+      <w:proofErr w:type="spellStart"/>
+      <w:r>
+        <w:t>Admin,Apache,oracle</w:t>
+      </w:r>
+      <w:proofErr w:type="spellEnd"/>
+      <w:r>
+        <w:t>)</w:t>
+      </w:r>
+    </w:p>
+    <w:p>
+      <w:pPr>
+        <w:pStyle w:val="Paragraphedeliste"/>
+        <w:numPr>
+          <w:ilvl w:val="0"/>
+          <w:numId w:val="3"/>
+        </w:numPr>
+      </w:pPr>
+      <w:r>
+        <w:t xml:space="preserve">Stockage du projet sur </w:t>
+      </w:r>
+      <w:proofErr w:type="spellStart"/>
+      <w:r>
+        <w:t>GitHub</w:t>
+      </w:r>
+      <w:proofErr w:type="spellEnd"/>
+      <w:r>
+        <w:t xml:space="preserve"> (espace de travail collaboratif)</w:t>
       </w:r>
     </w:p>
     <w:p>
@@ -765,7 +888,11 @@
           </w:tcPr>
           <w:p>
             <w:r>
-              <w:t xml:space="preserve">Réalisation pages web Module  information + contact (informations + contacts utiles) </w:t>
+              <w:t xml:space="preserve">Réalisation pages web Module  information + </w:t>
+            </w:r>
+            <w:r>
+              <w:lastRenderedPageBreak/>
+              <w:t xml:space="preserve">contact (informations + contacts utiles) </w:t>
             </w:r>
           </w:p>
         </w:tc>
@@ -778,6 +905,7 @@
               <w:jc w:val="center"/>
             </w:pPr>
             <w:r>
+              <w:lastRenderedPageBreak/>
               <w:t>1 semaine</w:t>
             </w:r>
           </w:p>
@@ -790,6 +918,7 @@
           </w:tcPr>
           <w:p>
             <w:r>
+              <w:lastRenderedPageBreak/>
               <w:t>Création E-mail pour renvoie de MDP si oubli + bon fonctionnement des envoies</w:t>
             </w:r>
           </w:p>
@@ -919,11 +1048,15 @@
               <w:t>(produits</w:t>
             </w:r>
             <w:r>
-              <w:t xml:space="preserve">, clients, comptes utilisateurs/Admin, compte </w:t>
-            </w:r>
-            <w:r>
-              <w:lastRenderedPageBreak/>
-              <w:t xml:space="preserve">comptable)   </w:t>
+              <w:t>, clients, comptes utilisateurs/</w:t>
+            </w:r>
+            <w:proofErr w:type="spellStart"/>
+            <w:r>
+              <w:t>Admin</w:t>
+            </w:r>
+            <w:proofErr w:type="spellEnd"/>
+            <w:r>
+              <w:t xml:space="preserve">, compte comptable)   </w:t>
             </w:r>
           </w:p>
         </w:tc>
@@ -936,7 +1069,6 @@
               <w:jc w:val="center"/>
             </w:pPr>
             <w:r>
-              <w:lastRenderedPageBreak/>
               <w:t>4 semaines</w:t>
             </w:r>
           </w:p>
@@ -949,7 +1081,6 @@
           </w:tcPr>
           <w:p>
             <w:r>
-              <w:lastRenderedPageBreak/>
               <w:t xml:space="preserve">Création Requête SQL </w:t>
             </w:r>
             <w:bookmarkStart w:id="0" w:name="_GoBack"/>
@@ -1365,6 +1496,14 @@
         <w:rPr>
           <w:sz w:val="24"/>
           <w:szCs w:val="24"/>
+        </w:rPr>
+      </w:pPr>
+    </w:p>
+    <w:p>
+      <w:pPr>
+        <w:pStyle w:val="Sous-titre"/>
+        <w:rPr>
+          <w:u w:val="single"/>
         </w:rPr>
       </w:pPr>
     </w:p>
@@ -1726,11 +1865,7 @@
           </w:tcPr>
           <w:p>
             <w:r>
-              <w:t xml:space="preserve">Test / correction </w:t>
-            </w:r>
-            <w:r>
-              <w:lastRenderedPageBreak/>
-              <w:t>bug</w:t>
+              <w:t>Test / correction bug</w:t>
             </w:r>
           </w:p>
         </w:tc>
@@ -1771,7 +1906,6 @@
           </w:tcPr>
           <w:p>
             <w:r>
-              <w:lastRenderedPageBreak/>
               <w:t>Création de données</w:t>
             </w:r>
           </w:p>
@@ -1868,26 +2002,6 @@
         <w:t>.</w:t>
       </w:r>
     </w:p>
-    <w:p>
-      <w:pPr>
-        <w:pStyle w:val="Sansinterligne"/>
-      </w:pPr>
-    </w:p>
-    <w:p>
-      <w:pPr>
-        <w:pStyle w:val="Sous-titre"/>
-        <w:rPr>
-          <w:u w:val="single"/>
-        </w:rPr>
-      </w:pPr>
-      <w:r>
-        <w:rPr>
-          <w:u w:val="single"/>
-        </w:rPr>
-        <w:t xml:space="preserve">Conception : </w:t>
-      </w:r>
-    </w:p>
-    <w:p/>
     <w:sectPr>
       <w:pgSz w:w="11906" w:h="16838"/>
       <w:pgMar w:top="1417" w:right="1417" w:bottom="1417" w:left="1417" w:header="708" w:footer="708" w:gutter="0"/>
@@ -3047,7 +3161,7 @@
 </file>
 
 <file path=customXml/itemProps1.xml><?xml version="1.0" encoding="utf-8"?>
-<ds:datastoreItem xmlns:ds="http://schemas.openxmlformats.org/officeDocument/2006/customXml" ds:itemID="{5DE0271A-DE21-4C0D-A414-BE4624D96245}">
+<ds:datastoreItem xmlns:ds="http://schemas.openxmlformats.org/officeDocument/2006/customXml" ds:itemID="{7BF33CE1-114E-43A9-A213-FFD8D93F4A22}">
   <ds:schemaRefs>
     <ds:schemaRef ds:uri="http://schemas.openxmlformats.org/officeDocument/2006/bibliography"/>
   </ds:schemaRefs>

</xml_diff>